<commit_message>
update merge so do lop
</commit_message>
<xml_diff>
--- a/BaoCao/DD/Sau_Review/1412579/[DD] [SML] QuanLyNPP.docx
+++ b/BaoCao/DD/Sau_Review/1412579/[DD] [SML] QuanLyNPP.docx
@@ -129,41 +129,13 @@
                         <w:szCs w:val="80"/>
                       </w:rPr>
                     </w:pPr>
-                    <w:proofErr w:type="spellStart"/>
                     <w:r>
                       <w:rPr>
                         <w:rFonts w:ascii="Times New Roman" w:eastAsiaTheme="majorEastAsia" w:hAnsi="Times New Roman" w:cs="Times New Roman"/>
                         <w:sz w:val="80"/>
                         <w:szCs w:val="80"/>
                       </w:rPr>
-                      <w:t>Thiết</w:t>
-                    </w:r>
-                    <w:proofErr w:type="spellEnd"/>
-                    <w:r>
-                      <w:rPr>
-                        <w:rFonts w:ascii="Times New Roman" w:eastAsiaTheme="majorEastAsia" w:hAnsi="Times New Roman" w:cs="Times New Roman"/>
-                        <w:sz w:val="80"/>
-                        <w:szCs w:val="80"/>
-                      </w:rPr>
-                      <w:t xml:space="preserve"> </w:t>
-                    </w:r>
-                    <w:proofErr w:type="spellStart"/>
-                    <w:r>
-                      <w:rPr>
-                        <w:rFonts w:ascii="Times New Roman" w:eastAsiaTheme="majorEastAsia" w:hAnsi="Times New Roman" w:cs="Times New Roman"/>
-                        <w:sz w:val="80"/>
-                        <w:szCs w:val="80"/>
-                      </w:rPr>
-                      <w:t>kế</w:t>
-                    </w:r>
-                    <w:proofErr w:type="spellEnd"/>
-                    <w:r>
-                      <w:rPr>
-                        <w:rFonts w:ascii="Times New Roman" w:eastAsiaTheme="majorEastAsia" w:hAnsi="Times New Roman" w:cs="Times New Roman"/>
-                        <w:sz w:val="80"/>
-                        <w:szCs w:val="80"/>
-                      </w:rPr>
-                      <w:t xml:space="preserve"> </w:t>
+                      <w:t xml:space="preserve">Thiết kế </w:t>
                     </w:r>
                     <w:r>
                       <w:rPr>
@@ -171,90 +143,16 @@
                         <w:sz w:val="80"/>
                         <w:szCs w:val="80"/>
                       </w:rPr>
-                      <w:t xml:space="preserve">chi </w:t>
+                      <w:t xml:space="preserve">chi tiết </w:t>
                     </w:r>
-                    <w:proofErr w:type="spellStart"/>
                     <w:r>
                       <w:rPr>
                         <w:rFonts w:ascii="Times New Roman" w:eastAsiaTheme="majorEastAsia" w:hAnsi="Times New Roman" w:cs="Times New Roman"/>
                         <w:sz w:val="80"/>
                         <w:szCs w:val="80"/>
                       </w:rPr>
-                      <w:t>tiết</w:t>
+                      <w:t>chức năng hệ thống</w:t>
                     </w:r>
-                    <w:proofErr w:type="spellEnd"/>
-                    <w:r>
-                      <w:rPr>
-                        <w:rFonts w:ascii="Times New Roman" w:eastAsiaTheme="majorEastAsia" w:hAnsi="Times New Roman" w:cs="Times New Roman"/>
-                        <w:sz w:val="80"/>
-                        <w:szCs w:val="80"/>
-                      </w:rPr>
-                      <w:t xml:space="preserve"> </w:t>
-                    </w:r>
-                    <w:proofErr w:type="spellStart"/>
-                    <w:r>
-                      <w:rPr>
-                        <w:rFonts w:ascii="Times New Roman" w:eastAsiaTheme="majorEastAsia" w:hAnsi="Times New Roman" w:cs="Times New Roman"/>
-                        <w:sz w:val="80"/>
-                        <w:szCs w:val="80"/>
-                      </w:rPr>
-                      <w:t>chức</w:t>
-                    </w:r>
-                    <w:proofErr w:type="spellEnd"/>
-                    <w:r>
-                      <w:rPr>
-                        <w:rFonts w:ascii="Times New Roman" w:eastAsiaTheme="majorEastAsia" w:hAnsi="Times New Roman" w:cs="Times New Roman"/>
-                        <w:sz w:val="80"/>
-                        <w:szCs w:val="80"/>
-                      </w:rPr>
-                      <w:t xml:space="preserve"> </w:t>
-                    </w:r>
-                    <w:proofErr w:type="spellStart"/>
-                    <w:r>
-                      <w:rPr>
-                        <w:rFonts w:ascii="Times New Roman" w:eastAsiaTheme="majorEastAsia" w:hAnsi="Times New Roman" w:cs="Times New Roman"/>
-                        <w:sz w:val="80"/>
-                        <w:szCs w:val="80"/>
-                      </w:rPr>
-                      <w:t>năng</w:t>
-                    </w:r>
-                    <w:proofErr w:type="spellEnd"/>
-                    <w:r>
-                      <w:rPr>
-                        <w:rFonts w:ascii="Times New Roman" w:eastAsiaTheme="majorEastAsia" w:hAnsi="Times New Roman" w:cs="Times New Roman"/>
-                        <w:sz w:val="80"/>
-                        <w:szCs w:val="80"/>
-                      </w:rPr>
-                      <w:t xml:space="preserve"> </w:t>
-                    </w:r>
-                    <w:proofErr w:type="spellStart"/>
-                    <w:r>
-                      <w:rPr>
-                        <w:rFonts w:ascii="Times New Roman" w:eastAsiaTheme="majorEastAsia" w:hAnsi="Times New Roman" w:cs="Times New Roman"/>
-                        <w:sz w:val="80"/>
-                        <w:szCs w:val="80"/>
-                      </w:rPr>
-                      <w:t>hệ</w:t>
-                    </w:r>
-                    <w:proofErr w:type="spellEnd"/>
-                    <w:r>
-                      <w:rPr>
-                        <w:rFonts w:ascii="Times New Roman" w:eastAsiaTheme="majorEastAsia" w:hAnsi="Times New Roman" w:cs="Times New Roman"/>
-                        <w:sz w:val="80"/>
-                        <w:szCs w:val="80"/>
-                      </w:rPr>
-                      <w:t xml:space="preserve"> </w:t>
-                    </w:r>
-                    <w:proofErr w:type="spellStart"/>
-                    <w:r>
-                      <w:rPr>
-                        <w:rFonts w:ascii="Times New Roman" w:eastAsiaTheme="majorEastAsia" w:hAnsi="Times New Roman" w:cs="Times New Roman"/>
-                        <w:sz w:val="80"/>
-                        <w:szCs w:val="80"/>
-                      </w:rPr>
-                      <w:t>thống</w:t>
-                    </w:r>
-                    <w:proofErr w:type="spellEnd"/>
                   </w:p>
                 </w:tc>
               </w:sdtContent>
@@ -297,70 +195,14 @@
                         <w:szCs w:val="44"/>
                       </w:rPr>
                     </w:pPr>
-                    <w:proofErr w:type="spellStart"/>
                     <w:r>
                       <w:rPr>
                         <w:rFonts w:ascii="Times New Roman" w:eastAsiaTheme="majorEastAsia" w:hAnsi="Times New Roman" w:cs="Times New Roman"/>
                         <w:sz w:val="44"/>
                         <w:szCs w:val="44"/>
                       </w:rPr>
-                      <w:t>Quản</w:t>
+                      <w:t>Quản Lý Khách Sạn</w:t>
                     </w:r>
-                    <w:proofErr w:type="spellEnd"/>
-                    <w:r>
-                      <w:rPr>
-                        <w:rFonts w:ascii="Times New Roman" w:eastAsiaTheme="majorEastAsia" w:hAnsi="Times New Roman" w:cs="Times New Roman"/>
-                        <w:sz w:val="44"/>
-                        <w:szCs w:val="44"/>
-                      </w:rPr>
-                      <w:t xml:space="preserve"> </w:t>
-                    </w:r>
-                    <w:proofErr w:type="spellStart"/>
-                    <w:r>
-                      <w:rPr>
-                        <w:rFonts w:ascii="Times New Roman" w:eastAsiaTheme="majorEastAsia" w:hAnsi="Times New Roman" w:cs="Times New Roman"/>
-                        <w:sz w:val="44"/>
-                        <w:szCs w:val="44"/>
-                      </w:rPr>
-                      <w:t>Lý</w:t>
-                    </w:r>
-                    <w:proofErr w:type="spellEnd"/>
-                    <w:r>
-                      <w:rPr>
-                        <w:rFonts w:ascii="Times New Roman" w:eastAsiaTheme="majorEastAsia" w:hAnsi="Times New Roman" w:cs="Times New Roman"/>
-                        <w:sz w:val="44"/>
-                        <w:szCs w:val="44"/>
-                      </w:rPr>
-                      <w:t xml:space="preserve"> </w:t>
-                    </w:r>
-                    <w:proofErr w:type="spellStart"/>
-                    <w:r>
-                      <w:rPr>
-                        <w:rFonts w:ascii="Times New Roman" w:eastAsiaTheme="majorEastAsia" w:hAnsi="Times New Roman" w:cs="Times New Roman"/>
-                        <w:sz w:val="44"/>
-                        <w:szCs w:val="44"/>
-                      </w:rPr>
-                      <w:t>Khách</w:t>
-                    </w:r>
-                    <w:proofErr w:type="spellEnd"/>
-                    <w:r>
-                      <w:rPr>
-                        <w:rFonts w:ascii="Times New Roman" w:eastAsiaTheme="majorEastAsia" w:hAnsi="Times New Roman" w:cs="Times New Roman"/>
-                        <w:sz w:val="44"/>
-                        <w:szCs w:val="44"/>
-                      </w:rPr>
-                      <w:t xml:space="preserve"> </w:t>
-                    </w:r>
-                    <w:proofErr w:type="spellStart"/>
-                    <w:r>
-                      <w:rPr>
-                        <w:rFonts w:ascii="Times New Roman" w:eastAsiaTheme="majorEastAsia" w:hAnsi="Times New Roman" w:cs="Times New Roman"/>
-                        <w:sz w:val="44"/>
-                        <w:szCs w:val="44"/>
-                      </w:rPr>
-                      <w:t>Sạn</w:t>
-                    </w:r>
-                    <w:proofErr w:type="spellEnd"/>
                   </w:p>
                 </w:tc>
               </w:sdtContent>
@@ -418,70 +260,14 @@
                         <w:bCs/>
                       </w:rPr>
                     </w:pPr>
-                    <w:proofErr w:type="spellStart"/>
                     <w:r>
                       <w:rPr>
                         <w:rFonts w:ascii="Times New Roman" w:hAnsi="Times New Roman" w:cs="Times New Roman"/>
                         <w:b/>
                         <w:bCs/>
                       </w:rPr>
-                      <w:t>Biên</w:t>
+                      <w:t>Biên soạn: Tú Phạm</w:t>
                     </w:r>
-                    <w:proofErr w:type="spellEnd"/>
-                    <w:r>
-                      <w:rPr>
-                        <w:rFonts w:ascii="Times New Roman" w:hAnsi="Times New Roman" w:cs="Times New Roman"/>
-                        <w:b/>
-                        <w:bCs/>
-                      </w:rPr>
-                      <w:t xml:space="preserve"> </w:t>
-                    </w:r>
-                    <w:proofErr w:type="spellStart"/>
-                    <w:r>
-                      <w:rPr>
-                        <w:rFonts w:ascii="Times New Roman" w:hAnsi="Times New Roman" w:cs="Times New Roman"/>
-                        <w:b/>
-                        <w:bCs/>
-                      </w:rPr>
-                      <w:t>soạn</w:t>
-                    </w:r>
-                    <w:proofErr w:type="spellEnd"/>
-                    <w:r>
-                      <w:rPr>
-                        <w:rFonts w:ascii="Times New Roman" w:hAnsi="Times New Roman" w:cs="Times New Roman"/>
-                        <w:b/>
-                        <w:bCs/>
-                      </w:rPr>
-                      <w:t xml:space="preserve">: </w:t>
-                    </w:r>
-                    <w:proofErr w:type="spellStart"/>
-                    <w:r>
-                      <w:rPr>
-                        <w:rFonts w:ascii="Times New Roman" w:hAnsi="Times New Roman" w:cs="Times New Roman"/>
-                        <w:b/>
-                        <w:bCs/>
-                      </w:rPr>
-                      <w:t>Tú</w:t>
-                    </w:r>
-                    <w:proofErr w:type="spellEnd"/>
-                    <w:r>
-                      <w:rPr>
-                        <w:rFonts w:ascii="Times New Roman" w:hAnsi="Times New Roman" w:cs="Times New Roman"/>
-                        <w:b/>
-                        <w:bCs/>
-                      </w:rPr>
-                      <w:t xml:space="preserve"> </w:t>
-                    </w:r>
-                    <w:proofErr w:type="spellStart"/>
-                    <w:r>
-                      <w:rPr>
-                        <w:rFonts w:ascii="Times New Roman" w:hAnsi="Times New Roman" w:cs="Times New Roman"/>
-                        <w:b/>
-                        <w:bCs/>
-                      </w:rPr>
-                      <w:t>Phạm</w:t>
-                    </w:r>
-                    <w:proofErr w:type="spellEnd"/>
                   </w:p>
                 </w:tc>
               </w:sdtContent>
@@ -550,20 +336,10 @@
           <w:pPr>
             <w:pStyle w:val="TuStyle-Title1"/>
           </w:pPr>
-          <w:proofErr w:type="spellStart"/>
           <w:r>
             <w:lastRenderedPageBreak/>
-            <w:t>Tham</w:t>
+            <w:t>Tham chiếu</w:t>
           </w:r>
-          <w:proofErr w:type="spellEnd"/>
-          <w:r>
-            <w:t xml:space="preserve"> </w:t>
-          </w:r>
-          <w:proofErr w:type="spellStart"/>
-          <w:r>
-            <w:t>chiếu</w:t>
-          </w:r>
-          <w:proofErr w:type="spellEnd"/>
         </w:p>
         <w:tbl>
           <w:tblPr>
@@ -587,19 +363,9 @@
                 <w:pPr>
                   <w:pStyle w:val="MyTable1"/>
                 </w:pPr>
-                <w:proofErr w:type="spellStart"/>
                 <w:r>
-                  <w:t>Mã</w:t>
+                  <w:t>Mã số</w:t>
                 </w:r>
-                <w:proofErr w:type="spellEnd"/>
-                <w:r>
-                  <w:t xml:space="preserve"> </w:t>
-                </w:r>
-                <w:proofErr w:type="spellStart"/>
-                <w:r>
-                  <w:t>số</w:t>
-                </w:r>
-                <w:proofErr w:type="spellEnd"/>
               </w:p>
             </w:tc>
             <w:tc>
@@ -611,27 +377,9 @@
                 <w:pPr>
                   <w:pStyle w:val="MyTable1"/>
                 </w:pPr>
-                <w:proofErr w:type="spellStart"/>
                 <w:r>
-                  <w:t>Tên</w:t>
+                  <w:t>Tên tài liệu</w:t>
                 </w:r>
-                <w:proofErr w:type="spellEnd"/>
-                <w:r>
-                  <w:t xml:space="preserve"> </w:t>
-                </w:r>
-                <w:proofErr w:type="spellStart"/>
-                <w:r>
-                  <w:t>tài</w:t>
-                </w:r>
-                <w:proofErr w:type="spellEnd"/>
-                <w:r>
-                  <w:t xml:space="preserve"> </w:t>
-                </w:r>
-                <w:proofErr w:type="spellStart"/>
-                <w:r>
-                  <w:t>liệu</w:t>
-                </w:r>
-                <w:proofErr w:type="spellEnd"/>
               </w:p>
             </w:tc>
             <w:tc>
@@ -643,19 +391,9 @@
                 <w:pPr>
                   <w:pStyle w:val="MyTable1"/>
                 </w:pPr>
-                <w:proofErr w:type="spellStart"/>
                 <w:r>
-                  <w:t>Phiên</w:t>
+                  <w:t>Phiên bản</w:t>
                 </w:r>
-                <w:proofErr w:type="spellEnd"/>
-                <w:r>
-                  <w:t xml:space="preserve"> </w:t>
-                </w:r>
-                <w:proofErr w:type="spellStart"/>
-                <w:r>
-                  <w:t>bản</w:t>
-                </w:r>
-                <w:proofErr w:type="spellEnd"/>
               </w:p>
             </w:tc>
           </w:tr>
@@ -686,35 +424,9 @@
                 <w:pPr>
                   <w:pStyle w:val="MyTable1"/>
                 </w:pPr>
-                <w:proofErr w:type="spellStart"/>
                 <w:r>
-                  <w:t>Khảo</w:t>
+                  <w:t>Khảo sát hệ thống</w:t>
                 </w:r>
-                <w:proofErr w:type="spellEnd"/>
-                <w:r>
-                  <w:t xml:space="preserve"> </w:t>
-                </w:r>
-                <w:proofErr w:type="spellStart"/>
-                <w:r>
-                  <w:t>sát</w:t>
-                </w:r>
-                <w:proofErr w:type="spellEnd"/>
-                <w:r>
-                  <w:t xml:space="preserve"> </w:t>
-                </w:r>
-                <w:proofErr w:type="spellStart"/>
-                <w:r>
-                  <w:t>hệ</w:t>
-                </w:r>
-                <w:proofErr w:type="spellEnd"/>
-                <w:r>
-                  <w:t xml:space="preserve"> </w:t>
-                </w:r>
-                <w:proofErr w:type="spellStart"/>
-                <w:r>
-                  <w:t>thống</w:t>
-                </w:r>
-                <w:proofErr w:type="spellEnd"/>
               </w:p>
             </w:tc>
             <w:tc>
@@ -757,53 +469,11 @@
                   <w:pStyle w:val="MyTable1"/>
                 </w:pPr>
                 <w:r>
-                  <w:t>[SRS] [</w:t>
+                  <w:t xml:space="preserve">[SRS] [Tên nhóm] </w:t>
                 </w:r>
-                <w:proofErr w:type="spellStart"/>
                 <w:r>
-                  <w:t>Tên</w:t>
+                  <w:t>Quản lý khách sạn</w:t>
                 </w:r>
-                <w:proofErr w:type="spellEnd"/>
-                <w:r>
-                  <w:t xml:space="preserve"> </w:t>
-                </w:r>
-                <w:proofErr w:type="spellStart"/>
-                <w:r>
-                  <w:t>nhóm</w:t>
-                </w:r>
-                <w:proofErr w:type="spellEnd"/>
-                <w:r>
-                  <w:t xml:space="preserve">] </w:t>
-                </w:r>
-                <w:proofErr w:type="spellStart"/>
-                <w:r>
-                  <w:t>Quản</w:t>
-                </w:r>
-                <w:proofErr w:type="spellEnd"/>
-                <w:r>
-                  <w:t xml:space="preserve"> </w:t>
-                </w:r>
-                <w:proofErr w:type="spellStart"/>
-                <w:r>
-                  <w:t>lý</w:t>
-                </w:r>
-                <w:proofErr w:type="spellEnd"/>
-                <w:r>
-                  <w:t xml:space="preserve"> </w:t>
-                </w:r>
-                <w:proofErr w:type="spellStart"/>
-                <w:r>
-                  <w:t>khách</w:t>
-                </w:r>
-                <w:proofErr w:type="spellEnd"/>
-                <w:r>
-                  <w:t xml:space="preserve"> </w:t>
-                </w:r>
-                <w:proofErr w:type="spellStart"/>
-                <w:r>
-                  <w:t>sạn</w:t>
-                </w:r>
-                <w:proofErr w:type="spellEnd"/>
               </w:p>
             </w:tc>
             <w:tc>
@@ -843,35 +513,9 @@
                 <w:pPr>
                   <w:pStyle w:val="MyTable1"/>
                 </w:pPr>
-                <w:proofErr w:type="spellStart"/>
                 <w:r>
-                  <w:t>Phân</w:t>
+                  <w:t>Phân tích chức năng</w:t>
                 </w:r>
-                <w:proofErr w:type="spellEnd"/>
-                <w:r>
-                  <w:t xml:space="preserve"> </w:t>
-                </w:r>
-                <w:proofErr w:type="spellStart"/>
-                <w:r>
-                  <w:t>tích</w:t>
-                </w:r>
-                <w:proofErr w:type="spellEnd"/>
-                <w:r>
-                  <w:t xml:space="preserve"> </w:t>
-                </w:r>
-                <w:proofErr w:type="spellStart"/>
-                <w:r>
-                  <w:t>chức</w:t>
-                </w:r>
-                <w:proofErr w:type="spellEnd"/>
-                <w:r>
-                  <w:t xml:space="preserve"> </w:t>
-                </w:r>
-                <w:proofErr w:type="spellStart"/>
-                <w:r>
-                  <w:t>năng</w:t>
-                </w:r>
-                <w:proofErr w:type="spellEnd"/>
                 <w:r>
                   <w:t xml:space="preserve"> </w:t>
                 </w:r>
@@ -914,35 +558,9 @@
                 <w:pPr>
                   <w:pStyle w:val="MyTable1"/>
                 </w:pPr>
-                <w:proofErr w:type="spellStart"/>
                 <w:r>
-                  <w:t>Thiết</w:t>
+                  <w:t>Thiết kế chức năng</w:t>
                 </w:r>
-                <w:proofErr w:type="spellEnd"/>
-                <w:r>
-                  <w:t xml:space="preserve"> </w:t>
-                </w:r>
-                <w:proofErr w:type="spellStart"/>
-                <w:r>
-                  <w:t>kế</w:t>
-                </w:r>
-                <w:proofErr w:type="spellEnd"/>
-                <w:r>
-                  <w:t xml:space="preserve"> </w:t>
-                </w:r>
-                <w:proofErr w:type="spellStart"/>
-                <w:r>
-                  <w:t>chức</w:t>
-                </w:r>
-                <w:proofErr w:type="spellEnd"/>
-                <w:r>
-                  <w:t xml:space="preserve"> </w:t>
-                </w:r>
-                <w:proofErr w:type="spellStart"/>
-                <w:r>
-                  <w:t>năng</w:t>
-                </w:r>
-                <w:proofErr w:type="spellEnd"/>
               </w:p>
             </w:tc>
             <w:tc>
@@ -965,27 +583,12 @@
           <w:pPr>
             <w:pStyle w:val="TuStyle-Title1"/>
           </w:pPr>
-          <w:proofErr w:type="spellStart"/>
           <w:r>
-            <w:t>Thông</w:t>
+            <w:t xml:space="preserve">Thông tin </w:t>
           </w:r>
-          <w:proofErr w:type="spellEnd"/>
           <w:r>
-            <w:t xml:space="preserve"> tin </w:t>
+            <w:t>tài liệu</w:t>
           </w:r>
-          <w:proofErr w:type="spellStart"/>
-          <w:r>
-            <w:t>tài</w:t>
-          </w:r>
-          <w:proofErr w:type="spellEnd"/>
-          <w:r>
-            <w:t xml:space="preserve"> </w:t>
-          </w:r>
-          <w:proofErr w:type="spellStart"/>
-          <w:r>
-            <w:t>liệu</w:t>
-          </w:r>
-          <w:proofErr w:type="spellEnd"/>
         </w:p>
         <w:tbl>
           <w:tblPr>
@@ -1033,19 +636,9 @@
                 <w:pPr>
                   <w:pStyle w:val="MyTable1"/>
                 </w:pPr>
-                <w:proofErr w:type="spellStart"/>
                 <w:r>
-                  <w:t>Mã</w:t>
+                  <w:t>Mã số</w:t>
                 </w:r>
-                <w:proofErr w:type="spellEnd"/>
-                <w:r>
-                  <w:t xml:space="preserve"> </w:t>
-                </w:r>
-                <w:proofErr w:type="spellStart"/>
-                <w:r>
-                  <w:t>số</w:t>
-                </w:r>
-                <w:proofErr w:type="spellEnd"/>
               </w:p>
             </w:tc>
             <w:tc>
@@ -1056,30 +649,12 @@
                 <w:pPr>
                   <w:pStyle w:val="MyTable1"/>
                 </w:pPr>
-                <w:proofErr w:type="spellStart"/>
                 <w:r>
-                  <w:t>Tên</w:t>
-                </w:r>
-                <w:proofErr w:type="spellEnd"/>
-                <w:r>
-                  <w:t xml:space="preserve"> </w:t>
-                </w:r>
-                <w:proofErr w:type="spellStart"/>
-                <w:r>
-                  <w:t>t</w:t>
+                  <w:t>Tên t</w:t>
                 </w:r>
                 <w:r>
-                  <w:t>ài</w:t>
+                  <w:t>ài liệu</w:t>
                 </w:r>
-                <w:proofErr w:type="spellEnd"/>
-                <w:r>
-                  <w:t xml:space="preserve"> </w:t>
-                </w:r>
-                <w:proofErr w:type="spellStart"/>
-                <w:r>
-                  <w:t>liệu</w:t>
-                </w:r>
-                <w:proofErr w:type="spellEnd"/>
               </w:p>
             </w:tc>
             <w:tc>
@@ -1090,27 +665,9 @@
                 <w:pPr>
                   <w:pStyle w:val="MyTable1"/>
                 </w:pPr>
-                <w:proofErr w:type="spellStart"/>
                 <w:r>
-                  <w:t>Nội</w:t>
+                  <w:t>Nội dung cập nhật</w:t>
                 </w:r>
-                <w:proofErr w:type="spellEnd"/>
-                <w:r>
-                  <w:t xml:space="preserve"> dung </w:t>
-                </w:r>
-                <w:proofErr w:type="spellStart"/>
-                <w:r>
-                  <w:t>cập</w:t>
-                </w:r>
-                <w:proofErr w:type="spellEnd"/>
-                <w:r>
-                  <w:t xml:space="preserve"> </w:t>
-                </w:r>
-                <w:proofErr w:type="spellStart"/>
-                <w:r>
-                  <w:t>nhật</w:t>
-                </w:r>
-                <w:proofErr w:type="spellEnd"/>
               </w:p>
             </w:tc>
             <w:tc>
@@ -1121,19 +678,9 @@
                 <w:pPr>
                   <w:pStyle w:val="MyTable1"/>
                 </w:pPr>
-                <w:proofErr w:type="spellStart"/>
                 <w:r>
-                  <w:t>Phiên</w:t>
+                  <w:t>Phiên bản</w:t>
                 </w:r>
-                <w:proofErr w:type="spellEnd"/>
-                <w:r>
-                  <w:t xml:space="preserve"> </w:t>
-                </w:r>
-                <w:proofErr w:type="spellStart"/>
-                <w:r>
-                  <w:t>bản</w:t>
-                </w:r>
-                <w:proofErr w:type="spellEnd"/>
               </w:p>
             </w:tc>
             <w:tc>
@@ -1144,19 +691,9 @@
                 <w:pPr>
                   <w:pStyle w:val="MyTable1"/>
                 </w:pPr>
-                <w:proofErr w:type="spellStart"/>
                 <w:r>
-                  <w:t>Tác</w:t>
+                  <w:t>Tác giả</w:t>
                 </w:r>
-                <w:proofErr w:type="spellEnd"/>
-                <w:r>
-                  <w:t xml:space="preserve"> </w:t>
-                </w:r>
-                <w:proofErr w:type="spellStart"/>
-                <w:r>
-                  <w:t>giả</w:t>
-                </w:r>
-                <w:proofErr w:type="spellEnd"/>
               </w:p>
             </w:tc>
             <w:tc>
@@ -1167,19 +704,9 @@
                 <w:pPr>
                   <w:pStyle w:val="MyTable1"/>
                 </w:pPr>
-                <w:proofErr w:type="spellStart"/>
                 <w:r>
-                  <w:t>Mô</w:t>
+                  <w:t>Mô tả</w:t>
                 </w:r>
-                <w:proofErr w:type="spellEnd"/>
-                <w:r>
-                  <w:t xml:space="preserve"> </w:t>
-                </w:r>
-                <w:proofErr w:type="spellStart"/>
-                <w:r>
-                  <w:t>tả</w:t>
-                </w:r>
-                <w:proofErr w:type="spellEnd"/>
               </w:p>
             </w:tc>
           </w:tr>
@@ -1211,27 +738,9 @@
                 <w:pPr>
                   <w:pStyle w:val="MyTable1"/>
                 </w:pPr>
-                <w:proofErr w:type="spellStart"/>
                 <w:r>
-                  <w:t>Thiết</w:t>
+                  <w:t>Thiết kế chi tiết</w:t>
                 </w:r>
-                <w:proofErr w:type="spellEnd"/>
-                <w:r>
-                  <w:t xml:space="preserve"> </w:t>
-                </w:r>
-                <w:proofErr w:type="spellStart"/>
-                <w:r>
-                  <w:t>kế</w:t>
-                </w:r>
-                <w:proofErr w:type="spellEnd"/>
-                <w:r>
-                  <w:t xml:space="preserve"> chi </w:t>
-                </w:r>
-                <w:proofErr w:type="spellStart"/>
-                <w:r>
-                  <w:t>tiết</w:t>
-                </w:r>
-                <w:proofErr w:type="spellEnd"/>
                 <w:r>
                   <w:t xml:space="preserve"> </w:t>
                 </w:r>
@@ -1245,19 +754,9 @@
                 <w:pPr>
                   <w:pStyle w:val="MyTable1"/>
                 </w:pPr>
-                <w:proofErr w:type="spellStart"/>
                 <w:r>
-                  <w:t>Khởi</w:t>
+                  <w:t>Khởi tạo</w:t>
                 </w:r>
-                <w:proofErr w:type="spellEnd"/>
-                <w:r>
-                  <w:t xml:space="preserve"> </w:t>
-                </w:r>
-                <w:proofErr w:type="spellStart"/>
-                <w:r>
-                  <w:t>tạo</w:t>
-                </w:r>
-                <w:proofErr w:type="spellEnd"/>
               </w:p>
             </w:tc>
             <w:tc>
@@ -1281,19 +780,9 @@
                 <w:pPr>
                   <w:pStyle w:val="MyTable1"/>
                 </w:pPr>
-                <w:proofErr w:type="spellStart"/>
                 <w:r>
-                  <w:t>Tú</w:t>
+                  <w:t>Tú Phạm</w:t>
                 </w:r>
-                <w:proofErr w:type="spellEnd"/>
-                <w:r>
-                  <w:t xml:space="preserve"> </w:t>
-                </w:r>
-                <w:proofErr w:type="spellStart"/>
-                <w:r>
-                  <w:t>Phạm</w:t>
-                </w:r>
-                <w:proofErr w:type="spellEnd"/>
               </w:p>
             </w:tc>
             <w:tc>
@@ -1304,104 +793,11 @@
                 <w:pPr>
                   <w:pStyle w:val="MyTable1"/>
                 </w:pPr>
-                <w:proofErr w:type="spellStart"/>
                 <w:r>
-                  <w:t>Thiết</w:t>
-                </w:r>
-                <w:proofErr w:type="spellEnd"/>
-                <w:r>
-                  <w:t xml:space="preserve"> </w:t>
-                </w:r>
-                <w:proofErr w:type="spellStart"/>
-                <w:r>
-                  <w:t>kế</w:t>
-                </w:r>
-                <w:proofErr w:type="spellEnd"/>
-                <w:r>
-                  <w:t xml:space="preserve"> </w:t>
+                  <w:t xml:space="preserve">Thiết kế </w:t>
                 </w:r>
                 <w:r>
-                  <w:t xml:space="preserve">chi </w:t>
-                </w:r>
-                <w:proofErr w:type="spellStart"/>
-                <w:r>
-                  <w:t>tiết</w:t>
-                </w:r>
-                <w:proofErr w:type="spellEnd"/>
-                <w:r>
-                  <w:t xml:space="preserve"> </w:t>
-                </w:r>
-                <w:proofErr w:type="spellStart"/>
-                <w:r>
-                  <w:t>các</w:t>
-                </w:r>
-                <w:proofErr w:type="spellEnd"/>
-                <w:r>
-                  <w:t xml:space="preserve"> </w:t>
-                </w:r>
-                <w:proofErr w:type="spellStart"/>
-                <w:r>
-                  <w:t>chức</w:t>
-                </w:r>
-                <w:proofErr w:type="spellEnd"/>
-                <w:r>
-                  <w:t xml:space="preserve"> </w:t>
-                </w:r>
-                <w:proofErr w:type="spellStart"/>
-                <w:r>
-                  <w:t>năng</w:t>
-                </w:r>
-                <w:proofErr w:type="spellEnd"/>
-                <w:r>
-                  <w:t xml:space="preserve"> </w:t>
-                </w:r>
-                <w:proofErr w:type="spellStart"/>
-                <w:r>
-                  <w:t>hệ</w:t>
-                </w:r>
-                <w:proofErr w:type="spellEnd"/>
-                <w:r>
-                  <w:t xml:space="preserve"> </w:t>
-                </w:r>
-                <w:proofErr w:type="spellStart"/>
-                <w:r>
-                  <w:t>thống</w:t>
-                </w:r>
-                <w:proofErr w:type="spellEnd"/>
-                <w:r>
-                  <w:t xml:space="preserve"> </w:t>
-                </w:r>
-                <w:proofErr w:type="spellStart"/>
-                <w:r>
-                  <w:t>quản</w:t>
-                </w:r>
-                <w:proofErr w:type="spellEnd"/>
-                <w:r>
-                  <w:t xml:space="preserve"> </w:t>
-                </w:r>
-                <w:proofErr w:type="spellStart"/>
-                <w:r>
-                  <w:t>lý</w:t>
-                </w:r>
-                <w:proofErr w:type="spellEnd"/>
-                <w:r>
-                  <w:t xml:space="preserve"> </w:t>
-                </w:r>
-                <w:proofErr w:type="spellStart"/>
-                <w:r>
-                  <w:t>khách</w:t>
-                </w:r>
-                <w:proofErr w:type="spellEnd"/>
-                <w:r>
-                  <w:t xml:space="preserve"> </w:t>
-                </w:r>
-                <w:proofErr w:type="spellStart"/>
-                <w:r>
-                  <w:t>sạn</w:t>
-                </w:r>
-                <w:proofErr w:type="spellEnd"/>
-                <w:r>
-                  <w:t>.</w:t>
+                  <w:t>chi tiết các chức năng hệ thống quản lý khách sạn.</w:t>
                 </w:r>
               </w:p>
             </w:tc>
@@ -1426,36 +822,10 @@
       <w:pPr>
         <w:pStyle w:val="TuStyle-Title1"/>
       </w:pPr>
-      <w:proofErr w:type="spellStart"/>
       <w:r>
         <w:lastRenderedPageBreak/>
-        <w:t>Kiến</w:t>
+        <w:t>Kiến trúc hệ thống</w:t>
       </w:r>
-      <w:proofErr w:type="spellEnd"/>
-      <w:r>
-        <w:t xml:space="preserve"> </w:t>
-      </w:r>
-      <w:proofErr w:type="spellStart"/>
-      <w:r>
-        <w:t>trúc</w:t>
-      </w:r>
-      <w:proofErr w:type="spellEnd"/>
-      <w:r>
-        <w:t xml:space="preserve"> </w:t>
-      </w:r>
-      <w:proofErr w:type="spellStart"/>
-      <w:r>
-        <w:t>hệ</w:t>
-      </w:r>
-      <w:proofErr w:type="spellEnd"/>
-      <w:r>
-        <w:t xml:space="preserve"> </w:t>
-      </w:r>
-      <w:proofErr w:type="spellStart"/>
-      <w:r>
-        <w:t>thống</w:t>
-      </w:r>
-      <w:proofErr w:type="spellEnd"/>
     </w:p>
     <w:p>
       <w:pPr>
@@ -1464,56 +834,18 @@
           <w:b/>
         </w:rPr>
       </w:pPr>
-      <w:proofErr w:type="spellStart"/>
       <w:r>
         <w:rPr>
           <w:b/>
         </w:rPr>
-        <w:t>Quản</w:t>
+        <w:t xml:space="preserve">Quản lý </w:t>
       </w:r>
-      <w:proofErr w:type="spellEnd"/>
       <w:r>
         <w:rPr>
           <w:b/>
         </w:rPr>
-        <w:t xml:space="preserve"> </w:t>
+        <w:t>khuyến mãi</w:t>
       </w:r>
-      <w:proofErr w:type="spellStart"/>
-      <w:r>
-        <w:rPr>
-          <w:b/>
-        </w:rPr>
-        <w:t>lý</w:t>
-      </w:r>
-      <w:proofErr w:type="spellEnd"/>
-      <w:r>
-        <w:rPr>
-          <w:b/>
-        </w:rPr>
-        <w:t xml:space="preserve"> </w:t>
-      </w:r>
-      <w:proofErr w:type="spellStart"/>
-      <w:r>
-        <w:rPr>
-          <w:b/>
-        </w:rPr>
-        <w:t>khuyến</w:t>
-      </w:r>
-      <w:proofErr w:type="spellEnd"/>
-      <w:r>
-        <w:rPr>
-          <w:b/>
-        </w:rPr>
-        <w:t xml:space="preserve"> </w:t>
-      </w:r>
-      <w:proofErr w:type="spellStart"/>
-      <w:r>
-        <w:rPr>
-          <w:b/>
-        </w:rPr>
-        <w:t>mãi</w:t>
-      </w:r>
-      <w:proofErr w:type="spellEnd"/>
     </w:p>
     <w:p>
       <w:pPr>
@@ -1523,43 +855,9 @@
           <w:numId w:val="17"/>
         </w:numPr>
       </w:pPr>
-      <w:proofErr w:type="spellStart"/>
       <w:r>
-        <w:t>Sơ</w:t>
+        <w:t>Sơ đồ lớp hệ thống</w:t>
       </w:r>
-      <w:proofErr w:type="spellEnd"/>
-      <w:r>
-        <w:t xml:space="preserve"> </w:t>
-      </w:r>
-      <w:proofErr w:type="spellStart"/>
-      <w:r>
-        <w:t>đồ</w:t>
-      </w:r>
-      <w:proofErr w:type="spellEnd"/>
-      <w:r>
-        <w:t xml:space="preserve"> </w:t>
-      </w:r>
-      <w:proofErr w:type="spellStart"/>
-      <w:r>
-        <w:t>lớp</w:t>
-      </w:r>
-      <w:proofErr w:type="spellEnd"/>
-      <w:r>
-        <w:t xml:space="preserve"> </w:t>
-      </w:r>
-      <w:proofErr w:type="spellStart"/>
-      <w:r>
-        <w:t>hệ</w:t>
-      </w:r>
-      <w:proofErr w:type="spellEnd"/>
-      <w:r>
-        <w:t xml:space="preserve"> </w:t>
-      </w:r>
-      <w:proofErr w:type="spellStart"/>
-      <w:r>
-        <w:t>thống</w:t>
-      </w:r>
-      <w:proofErr w:type="spellEnd"/>
     </w:p>
     <w:p>
       <w:pPr>
@@ -1568,7 +866,6 @@
           <w:ilvl w:val="0"/>
           <w:numId w:val="0"/>
         </w:numPr>
-        <w:ind w:left="576" w:hanging="576"/>
         <w:jc w:val="center"/>
       </w:pPr>
       <w:r>
@@ -1576,8 +873,8 @@
           <w:noProof/>
         </w:rPr>
         <w:drawing>
-          <wp:inline distT="0" distB="0" distL="0" distR="0" wp14:anchorId="3F8F3F37" wp14:editId="069599AF">
-            <wp:extent cx="5943600" cy="3319145"/>
+          <wp:inline distT="0" distB="0" distL="0" distR="0" wp14:anchorId="1FDDA2A6" wp14:editId="15AC0FA4">
+            <wp:extent cx="5943600" cy="4061460"/>
             <wp:effectExtent l="0" t="0" r="0" b="0"/>
             <wp:docPr id="1" name="Picture 1"/>
             <wp:cNvGraphicFramePr>
@@ -1599,7 +896,7 @@
                   <pic:spPr>
                     <a:xfrm>
                       <a:off x="0" y="0"/>
-                      <a:ext cx="5943600" cy="3319145"/>
+                      <a:ext cx="5943600" cy="4061460"/>
                     </a:xfrm>
                     <a:prstGeom prst="rect">
                       <a:avLst/>
@@ -1611,110 +908,8 @@
           </wp:inline>
         </w:drawing>
       </w:r>
-    </w:p>
-    <w:p>
-      <w:pPr>
-        <w:pStyle w:val="TuStyle-Title1"/>
-        <w:numPr>
-          <w:ilvl w:val="0"/>
-          <w:numId w:val="0"/>
-        </w:numPr>
-        <w:ind w:left="576" w:hanging="576"/>
-        <w:jc w:val="center"/>
-      </w:pPr>
-      <w:r>
-        <w:rPr>
-          <w:noProof/>
-        </w:rPr>
-        <w:lastRenderedPageBreak/>
-        <w:drawing>
-          <wp:inline distT="0" distB="0" distL="0" distR="0" wp14:anchorId="5D0813F4" wp14:editId="134E1C5B">
-            <wp:extent cx="5943600" cy="4196715"/>
-            <wp:effectExtent l="0" t="0" r="0" b="0"/>
-            <wp:docPr id="10" name="Picture 10"/>
-            <wp:cNvGraphicFramePr>
-              <a:graphicFrameLocks xmlns:a="http://schemas.openxmlformats.org/drawingml/2006/main" noChangeAspect="1"/>
-            </wp:cNvGraphicFramePr>
-            <a:graphic xmlns:a="http://schemas.openxmlformats.org/drawingml/2006/main">
-              <a:graphicData uri="http://schemas.openxmlformats.org/drawingml/2006/picture">
-                <pic:pic xmlns:pic="http://schemas.openxmlformats.org/drawingml/2006/picture">
-                  <pic:nvPicPr>
-                    <pic:cNvPr id="1" name=""/>
-                    <pic:cNvPicPr/>
-                  </pic:nvPicPr>
-                  <pic:blipFill>
-                    <a:blip r:embed="rId8"/>
-                    <a:stretch>
-                      <a:fillRect/>
-                    </a:stretch>
-                  </pic:blipFill>
-                  <pic:spPr>
-                    <a:xfrm>
-                      <a:off x="0" y="0"/>
-                      <a:ext cx="5943600" cy="4196715"/>
-                    </a:xfrm>
-                    <a:prstGeom prst="rect">
-                      <a:avLst/>
-                    </a:prstGeom>
-                  </pic:spPr>
-                </pic:pic>
-              </a:graphicData>
-            </a:graphic>
-          </wp:inline>
-        </w:drawing>
-      </w:r>
-    </w:p>
-    <w:p>
-      <w:pPr>
-        <w:pStyle w:val="TuStyle-Title1"/>
-        <w:numPr>
-          <w:ilvl w:val="0"/>
-          <w:numId w:val="0"/>
-        </w:numPr>
-        <w:ind w:left="576" w:hanging="576"/>
-        <w:jc w:val="center"/>
-      </w:pPr>
-      <w:r>
-        <w:rPr>
-          <w:noProof/>
-        </w:rPr>
-        <w:lastRenderedPageBreak/>
-        <w:drawing>
-          <wp:inline distT="0" distB="0" distL="0" distR="0" wp14:anchorId="449CDED7" wp14:editId="2FF58A58">
-            <wp:extent cx="5943600" cy="4045585"/>
-            <wp:effectExtent l="0" t="0" r="0" b="0"/>
-            <wp:docPr id="11" name="Picture 11"/>
-            <wp:cNvGraphicFramePr>
-              <a:graphicFrameLocks xmlns:a="http://schemas.openxmlformats.org/drawingml/2006/main" noChangeAspect="1"/>
-            </wp:cNvGraphicFramePr>
-            <a:graphic xmlns:a="http://schemas.openxmlformats.org/drawingml/2006/main">
-              <a:graphicData uri="http://schemas.openxmlformats.org/drawingml/2006/picture">
-                <pic:pic xmlns:pic="http://schemas.openxmlformats.org/drawingml/2006/picture">
-                  <pic:nvPicPr>
-                    <pic:cNvPr id="1" name=""/>
-                    <pic:cNvPicPr/>
-                  </pic:nvPicPr>
-                  <pic:blipFill>
-                    <a:blip r:embed="rId9"/>
-                    <a:stretch>
-                      <a:fillRect/>
-                    </a:stretch>
-                  </pic:blipFill>
-                  <pic:spPr>
-                    <a:xfrm>
-                      <a:off x="0" y="0"/>
-                      <a:ext cx="5943600" cy="4045585"/>
-                    </a:xfrm>
-                    <a:prstGeom prst="rect">
-                      <a:avLst/>
-                    </a:prstGeom>
-                  </pic:spPr>
-                </pic:pic>
-              </a:graphicData>
-            </a:graphic>
-          </wp:inline>
-        </w:drawing>
-      </w:r>
+      <w:bookmarkStart w:id="0" w:name="_GoBack"/>
+      <w:bookmarkEnd w:id="0"/>
     </w:p>
     <w:p>
       <w:pPr>
@@ -1724,21 +919,8 @@
           <w:numId w:val="17"/>
         </w:numPr>
       </w:pPr>
-      <w:proofErr w:type="spellStart"/>
       <w:r>
-        <w:t>ViewModel</w:t>
-      </w:r>
-      <w:proofErr w:type="spellEnd"/>
-      <w:r>
-        <w:t xml:space="preserve"> </w:t>
-      </w:r>
-      <w:proofErr w:type="spellStart"/>
-      <w:r>
-        <w:t>của</w:t>
-      </w:r>
-      <w:proofErr w:type="spellEnd"/>
-      <w:r>
-        <w:t xml:space="preserve"> View</w:t>
+        <w:t>ViewModel của View</w:t>
       </w:r>
     </w:p>
     <w:p>
@@ -1749,263 +931,23 @@
           <w:numId w:val="29"/>
         </w:numPr>
       </w:pPr>
-      <w:proofErr w:type="spellStart"/>
       <w:r>
         <w:rPr>
           <w:b w:val="0"/>
         </w:rPr>
-        <w:t>ViewModel</w:t>
-      </w:r>
-      <w:proofErr w:type="spellEnd"/>
-      <w:r>
-        <w:rPr>
-          <w:b w:val="0"/>
-        </w:rPr>
-        <w:t xml:space="preserve"> </w:t>
-      </w:r>
-      <w:proofErr w:type="spellStart"/>
-      <w:r>
-        <w:rPr>
-          <w:b w:val="0"/>
-        </w:rPr>
-        <w:t>chính</w:t>
-      </w:r>
-      <w:proofErr w:type="spellEnd"/>
-      <w:r>
-        <w:rPr>
-          <w:b w:val="0"/>
-        </w:rPr>
-        <w:t xml:space="preserve"> </w:t>
-      </w:r>
-      <w:proofErr w:type="spellStart"/>
-      <w:r>
-        <w:rPr>
-          <w:b w:val="0"/>
-        </w:rPr>
-        <w:t>là</w:t>
-      </w:r>
-      <w:proofErr w:type="spellEnd"/>
-      <w:r>
-        <w:rPr>
-          <w:b w:val="0"/>
-        </w:rPr>
-        <w:t xml:space="preserve"> Model </w:t>
-      </w:r>
-      <w:proofErr w:type="spellStart"/>
-      <w:r>
-        <w:rPr>
-          <w:b w:val="0"/>
-        </w:rPr>
-        <w:t>mà</w:t>
-      </w:r>
-      <w:proofErr w:type="spellEnd"/>
-      <w:r>
-        <w:rPr>
-          <w:b w:val="0"/>
-        </w:rPr>
-        <w:t xml:space="preserve"> View </w:t>
-      </w:r>
-      <w:proofErr w:type="spellStart"/>
-      <w:r>
-        <w:rPr>
-          <w:b w:val="0"/>
-        </w:rPr>
-        <w:t>đó</w:t>
-      </w:r>
-      <w:proofErr w:type="spellEnd"/>
-      <w:r>
-        <w:rPr>
-          <w:b w:val="0"/>
-        </w:rPr>
-        <w:t xml:space="preserve"> </w:t>
-      </w:r>
-      <w:proofErr w:type="spellStart"/>
-      <w:r>
-        <w:rPr>
-          <w:b w:val="0"/>
-        </w:rPr>
-        <w:t>nhận</w:t>
-      </w:r>
-      <w:proofErr w:type="spellEnd"/>
-      <w:r>
-        <w:rPr>
-          <w:b w:val="0"/>
-        </w:rPr>
-        <w:t xml:space="preserve"> </w:t>
-      </w:r>
-      <w:proofErr w:type="spellStart"/>
-      <w:r>
-        <w:rPr>
-          <w:b w:val="0"/>
-        </w:rPr>
-        <w:t>được</w:t>
-      </w:r>
-      <w:proofErr w:type="spellEnd"/>
-      <w:r>
-        <w:rPr>
-          <w:b w:val="0"/>
-        </w:rPr>
-        <w:t xml:space="preserve"> </w:t>
-      </w:r>
-      <w:proofErr w:type="spellStart"/>
-      <w:r>
-        <w:rPr>
-          <w:b w:val="0"/>
-        </w:rPr>
-        <w:t>sau</w:t>
-      </w:r>
-      <w:proofErr w:type="spellEnd"/>
-      <w:r>
-        <w:rPr>
-          <w:b w:val="0"/>
-        </w:rPr>
-        <w:t xml:space="preserve"> </w:t>
-      </w:r>
-      <w:proofErr w:type="spellStart"/>
-      <w:r>
-        <w:rPr>
-          <w:b w:val="0"/>
-        </w:rPr>
-        <w:t>khi</w:t>
-      </w:r>
-      <w:proofErr w:type="spellEnd"/>
-      <w:r>
-        <w:rPr>
-          <w:b w:val="0"/>
-        </w:rPr>
-        <w:t xml:space="preserve"> </w:t>
-      </w:r>
-      <w:proofErr w:type="spellStart"/>
-      <w:r>
-        <w:rPr>
-          <w:b w:val="0"/>
-        </w:rPr>
-        <w:t>xử</w:t>
-      </w:r>
-      <w:proofErr w:type="spellEnd"/>
-      <w:r>
-        <w:rPr>
-          <w:b w:val="0"/>
-        </w:rPr>
-        <w:t xml:space="preserve"> </w:t>
-      </w:r>
-      <w:proofErr w:type="spellStart"/>
-      <w:r>
-        <w:rPr>
-          <w:b w:val="0"/>
-        </w:rPr>
-        <w:t>lý</w:t>
-      </w:r>
-      <w:proofErr w:type="spellEnd"/>
-      <w:r>
-        <w:rPr>
-          <w:b w:val="0"/>
-        </w:rPr>
-        <w:t xml:space="preserve"> </w:t>
-      </w:r>
-      <w:proofErr w:type="spellStart"/>
-      <w:r>
-        <w:rPr>
-          <w:b w:val="0"/>
-        </w:rPr>
-        <w:t>từ</w:t>
-      </w:r>
-      <w:proofErr w:type="spellEnd"/>
-      <w:r>
-        <w:rPr>
-          <w:b w:val="0"/>
-        </w:rPr>
-        <w:t xml:space="preserve"> Controller,</w:t>
+        <w:t>ViewModel chính là Model mà View đó nhận được sau khi xử lý từ Controller,</w:t>
       </w:r>
       <w:r>
         <w:rPr>
           <w:b w:val="0"/>
         </w:rPr>
-        <w:t xml:space="preserve"> </w:t>
+        <w:t xml:space="preserve"> có thể</w:t>
       </w:r>
-      <w:proofErr w:type="spellStart"/>
       <w:r>
         <w:rPr>
           <w:b w:val="0"/>
         </w:rPr>
-        <w:t>có</w:t>
-      </w:r>
-      <w:proofErr w:type="spellEnd"/>
-      <w:r>
-        <w:rPr>
-          <w:b w:val="0"/>
-        </w:rPr>
-        <w:t xml:space="preserve"> </w:t>
-      </w:r>
-      <w:proofErr w:type="spellStart"/>
-      <w:r>
-        <w:rPr>
-          <w:b w:val="0"/>
-        </w:rPr>
-        <w:t>thể</w:t>
-      </w:r>
-      <w:proofErr w:type="spellEnd"/>
-      <w:r>
-        <w:rPr>
-          <w:b w:val="0"/>
-        </w:rPr>
-        <w:t xml:space="preserve"> </w:t>
-      </w:r>
-      <w:proofErr w:type="spellStart"/>
-      <w:r>
-        <w:rPr>
-          <w:b w:val="0"/>
-        </w:rPr>
-        <w:t>gồm</w:t>
-      </w:r>
-      <w:proofErr w:type="spellEnd"/>
-      <w:r>
-        <w:rPr>
-          <w:b w:val="0"/>
-        </w:rPr>
-        <w:t xml:space="preserve"> </w:t>
-      </w:r>
-      <w:proofErr w:type="spellStart"/>
-      <w:r>
-        <w:rPr>
-          <w:b w:val="0"/>
-        </w:rPr>
-        <w:t>nhiều</w:t>
-      </w:r>
-      <w:proofErr w:type="spellEnd"/>
-      <w:r>
-        <w:rPr>
-          <w:b w:val="0"/>
-        </w:rPr>
-        <w:t xml:space="preserve"> Model con </w:t>
-      </w:r>
-      <w:proofErr w:type="spellStart"/>
-      <w:r>
-        <w:rPr>
-          <w:b w:val="0"/>
-        </w:rPr>
-        <w:t>khác</w:t>
-      </w:r>
-      <w:proofErr w:type="spellEnd"/>
-      <w:r>
-        <w:rPr>
-          <w:b w:val="0"/>
-        </w:rPr>
-        <w:t xml:space="preserve"> </w:t>
-      </w:r>
-      <w:proofErr w:type="spellStart"/>
-      <w:r>
-        <w:rPr>
-          <w:b w:val="0"/>
-        </w:rPr>
-        <w:t>nhau</w:t>
-      </w:r>
-      <w:proofErr w:type="spellEnd"/>
-      <w:r>
-        <w:rPr>
-          <w:b w:val="0"/>
-        </w:rPr>
-        <w:t>.</w:t>
+        <w:t xml:space="preserve"> gồm nhiều Model con khác nhau.</w:t>
       </w:r>
     </w:p>
     <w:p>
@@ -2038,7 +980,7 @@
                     <pic:cNvPicPr/>
                   </pic:nvPicPr>
                   <pic:blipFill>
-                    <a:blip r:embed="rId10"/>
+                    <a:blip r:embed="rId8"/>
                     <a:stretch>
                       <a:fillRect/>
                     </a:stretch>
@@ -2067,35 +1009,9 @@
           <w:numId w:val="17"/>
         </w:numPr>
       </w:pPr>
-      <w:proofErr w:type="spellStart"/>
       <w:r>
-        <w:t>Sơ</w:t>
+        <w:t>Sơ đồ lớp chi tiết</w:t>
       </w:r>
-      <w:proofErr w:type="spellEnd"/>
-      <w:r>
-        <w:t xml:space="preserve"> </w:t>
-      </w:r>
-      <w:proofErr w:type="spellStart"/>
-      <w:r>
-        <w:t>đồ</w:t>
-      </w:r>
-      <w:proofErr w:type="spellEnd"/>
-      <w:r>
-        <w:t xml:space="preserve"> </w:t>
-      </w:r>
-      <w:proofErr w:type="spellStart"/>
-      <w:r>
-        <w:t>lớp</w:t>
-      </w:r>
-      <w:proofErr w:type="spellEnd"/>
-      <w:r>
-        <w:t xml:space="preserve"> chi </w:t>
-      </w:r>
-      <w:proofErr w:type="spellStart"/>
-      <w:r>
-        <w:t>tiết</w:t>
-      </w:r>
-      <w:proofErr w:type="spellEnd"/>
     </w:p>
     <w:p>
       <w:pPr>
@@ -2109,21 +1025,9 @@
           <w:b/>
         </w:rPr>
       </w:pPr>
-      <w:proofErr w:type="spellStart"/>
       <w:r>
-        <w:t>Mã</w:t>
-      </w:r>
-      <w:proofErr w:type="spellEnd"/>
-      <w:r>
-        <w:t xml:space="preserve"> </w:t>
-      </w:r>
-      <w:proofErr w:type="spellStart"/>
-      <w:r>
-        <w:t>số</w:t>
-      </w:r>
-      <w:proofErr w:type="spellEnd"/>
-      <w:r>
-        <w:t xml:space="preserve">: </w:t>
+        <w:lastRenderedPageBreak/>
+        <w:t xml:space="preserve">Mã số: </w:t>
       </w:r>
     </w:p>
     <w:p>
@@ -2135,21 +1039,8 @@
         </w:numPr>
         <w:ind w:left="1296"/>
       </w:pPr>
-      <w:proofErr w:type="spellStart"/>
       <w:r>
-        <w:t>Tham</w:t>
-      </w:r>
-      <w:proofErr w:type="spellEnd"/>
-      <w:r>
-        <w:t xml:space="preserve"> </w:t>
-      </w:r>
-      <w:proofErr w:type="spellStart"/>
-      <w:r>
-        <w:t>chiếu</w:t>
-      </w:r>
-      <w:proofErr w:type="spellEnd"/>
-      <w:r>
-        <w:t xml:space="preserve">: [FR-01] </w:t>
+        <w:t xml:space="preserve">Tham chiếu: [FR-01] </w:t>
       </w:r>
     </w:p>
     <w:p>
@@ -2165,7 +1056,6 @@
         <w:rPr>
           <w:noProof/>
         </w:rPr>
-        <w:lastRenderedPageBreak/>
         <w:drawing>
           <wp:inline distT="0" distB="0" distL="0" distR="0" wp14:anchorId="64951210" wp14:editId="57FAD381">
             <wp:extent cx="3114675" cy="5905500"/>
@@ -2182,7 +1072,7 @@
                     <pic:cNvPicPr/>
                   </pic:nvPicPr>
                   <pic:blipFill>
-                    <a:blip r:embed="rId11"/>
+                    <a:blip r:embed="rId9"/>
                     <a:stretch>
                       <a:fillRect/>
                     </a:stretch>
@@ -2234,7 +1124,7 @@
                     <pic:cNvPicPr/>
                   </pic:nvPicPr>
                   <pic:blipFill>
-                    <a:blip r:embed="rId12"/>
+                    <a:blip r:embed="rId10"/>
                     <a:stretch>
                       <a:fillRect/>
                     </a:stretch>
@@ -2286,7 +1176,7 @@
                     <pic:cNvPicPr/>
                   </pic:nvPicPr>
                   <pic:blipFill>
-                    <a:blip r:embed="rId13"/>
+                    <a:blip r:embed="rId11"/>
                     <a:stretch>
                       <a:fillRect/>
                     </a:stretch>
@@ -2314,70 +1204,18 @@
           <w:b/>
         </w:rPr>
       </w:pPr>
-      <w:proofErr w:type="spellStart"/>
       <w:r>
         <w:rPr>
           <w:b/>
         </w:rPr>
-        <w:t>Quản</w:t>
+        <w:t xml:space="preserve">Quản lý </w:t>
       </w:r>
-      <w:proofErr w:type="spellEnd"/>
       <w:r>
         <w:rPr>
           <w:b/>
         </w:rPr>
-        <w:t xml:space="preserve"> </w:t>
+        <w:t>phiếu công nợ</w:t>
       </w:r>
-      <w:proofErr w:type="spellStart"/>
-      <w:r>
-        <w:rPr>
-          <w:b/>
-        </w:rPr>
-        <w:t>lý</w:t>
-      </w:r>
-      <w:proofErr w:type="spellEnd"/>
-      <w:r>
-        <w:rPr>
-          <w:b/>
-        </w:rPr>
-        <w:t xml:space="preserve"> </w:t>
-      </w:r>
-      <w:proofErr w:type="spellStart"/>
-      <w:r>
-        <w:rPr>
-          <w:b/>
-        </w:rPr>
-        <w:t>phiếu</w:t>
-      </w:r>
-      <w:proofErr w:type="spellEnd"/>
-      <w:r>
-        <w:rPr>
-          <w:b/>
-        </w:rPr>
-        <w:t xml:space="preserve"> </w:t>
-      </w:r>
-      <w:proofErr w:type="spellStart"/>
-      <w:r>
-        <w:rPr>
-          <w:b/>
-        </w:rPr>
-        <w:t>công</w:t>
-      </w:r>
-      <w:proofErr w:type="spellEnd"/>
-      <w:r>
-        <w:rPr>
-          <w:b/>
-        </w:rPr>
-        <w:t xml:space="preserve"> </w:t>
-      </w:r>
-      <w:proofErr w:type="spellStart"/>
-      <w:r>
-        <w:rPr>
-          <w:b/>
-        </w:rPr>
-        <w:t>nợ</w:t>
-      </w:r>
-      <w:proofErr w:type="spellEnd"/>
     </w:p>
     <w:p>
       <w:pPr>
@@ -2387,43 +1225,9 @@
           <w:numId w:val="17"/>
         </w:numPr>
       </w:pPr>
-      <w:proofErr w:type="spellStart"/>
       <w:r>
-        <w:t>Sơ</w:t>
+        <w:t>Sơ đồ lớp hệ thống</w:t>
       </w:r>
-      <w:proofErr w:type="spellEnd"/>
-      <w:r>
-        <w:t xml:space="preserve"> </w:t>
-      </w:r>
-      <w:proofErr w:type="spellStart"/>
-      <w:r>
-        <w:t>đồ</w:t>
-      </w:r>
-      <w:proofErr w:type="spellEnd"/>
-      <w:r>
-        <w:t xml:space="preserve"> </w:t>
-      </w:r>
-      <w:proofErr w:type="spellStart"/>
-      <w:r>
-        <w:t>lớp</w:t>
-      </w:r>
-      <w:proofErr w:type="spellEnd"/>
-      <w:r>
-        <w:t xml:space="preserve"> </w:t>
-      </w:r>
-      <w:proofErr w:type="spellStart"/>
-      <w:r>
-        <w:t>hệ</w:t>
-      </w:r>
-      <w:proofErr w:type="spellEnd"/>
-      <w:r>
-        <w:t xml:space="preserve"> </w:t>
-      </w:r>
-      <w:proofErr w:type="spellStart"/>
-      <w:r>
-        <w:t>thống</w:t>
-      </w:r>
-      <w:proofErr w:type="spellEnd"/>
     </w:p>
     <w:p>
       <w:pPr>
@@ -2456,7 +1260,7 @@
                     <pic:cNvPicPr/>
                   </pic:nvPicPr>
                   <pic:blipFill>
-                    <a:blip r:embed="rId14"/>
+                    <a:blip r:embed="rId12"/>
                     <a:stretch>
                       <a:fillRect/>
                     </a:stretch>
@@ -2503,35 +1307,9 @@
           <w:numId w:val="17"/>
         </w:numPr>
       </w:pPr>
-      <w:proofErr w:type="spellStart"/>
       <w:r>
-        <w:t>Sơ</w:t>
+        <w:t>Sơ đồ lớp chi tiết</w:t>
       </w:r>
-      <w:proofErr w:type="spellEnd"/>
-      <w:r>
-        <w:t xml:space="preserve"> </w:t>
-      </w:r>
-      <w:proofErr w:type="spellStart"/>
-      <w:r>
-        <w:t>đồ</w:t>
-      </w:r>
-      <w:proofErr w:type="spellEnd"/>
-      <w:r>
-        <w:t xml:space="preserve"> </w:t>
-      </w:r>
-      <w:proofErr w:type="spellStart"/>
-      <w:r>
-        <w:t>lớp</w:t>
-      </w:r>
-      <w:proofErr w:type="spellEnd"/>
-      <w:r>
-        <w:t xml:space="preserve"> chi </w:t>
-      </w:r>
-      <w:proofErr w:type="spellStart"/>
-      <w:r>
-        <w:t>tiết</w:t>
-      </w:r>
-      <w:proofErr w:type="spellEnd"/>
     </w:p>
     <w:p>
       <w:pPr>
@@ -2545,21 +1323,8 @@
           <w:b/>
         </w:rPr>
       </w:pPr>
-      <w:proofErr w:type="spellStart"/>
       <w:r>
-        <w:t>Mã</w:t>
-      </w:r>
-      <w:proofErr w:type="spellEnd"/>
-      <w:r>
-        <w:t xml:space="preserve"> </w:t>
-      </w:r>
-      <w:proofErr w:type="spellStart"/>
-      <w:r>
-        <w:t>số</w:t>
-      </w:r>
-      <w:proofErr w:type="spellEnd"/>
-      <w:r>
-        <w:t xml:space="preserve">: </w:t>
+        <w:t xml:space="preserve">Mã số: </w:t>
       </w:r>
     </w:p>
     <w:p>
@@ -2571,21 +1336,8 @@
         </w:numPr>
         <w:ind w:left="1296"/>
       </w:pPr>
-      <w:proofErr w:type="spellStart"/>
       <w:r>
-        <w:t>Tham</w:t>
-      </w:r>
-      <w:proofErr w:type="spellEnd"/>
-      <w:r>
-        <w:t xml:space="preserve"> </w:t>
-      </w:r>
-      <w:proofErr w:type="spellStart"/>
-      <w:r>
-        <w:t>chiếu</w:t>
-      </w:r>
-      <w:proofErr w:type="spellEnd"/>
-      <w:r>
-        <w:t xml:space="preserve">: [FR-01] </w:t>
+        <w:t xml:space="preserve">Tham chiếu: [FR-01] </w:t>
       </w:r>
     </w:p>
     <w:p>
@@ -2613,7 +1365,7 @@
                     <pic:cNvPicPr/>
                   </pic:nvPicPr>
                   <pic:blipFill>
-                    <a:blip r:embed="rId15"/>
+                    <a:blip r:embed="rId13"/>
                     <a:stretch>
                       <a:fillRect/>
                     </a:stretch>
@@ -2633,8 +1385,6 @@
           </wp:inline>
         </w:drawing>
       </w:r>
-      <w:bookmarkStart w:id="0" w:name="_GoBack"/>
-      <w:bookmarkEnd w:id="0"/>
     </w:p>
     <w:p>
       <w:pPr>
@@ -7147,7 +5897,7 @@
 </file>
 
 <file path=customXml/itemProps2.xml><?xml version="1.0" encoding="utf-8"?>
-<ds:datastoreItem xmlns:ds="http://schemas.openxmlformats.org/officeDocument/2006/customXml" ds:itemID="{248242A4-3977-4C03-89DE-84CD9475136E}">
+<ds:datastoreItem xmlns:ds="http://schemas.openxmlformats.org/officeDocument/2006/customXml" ds:itemID="{3B031D01-E1A4-444D-B46F-30298A83388D}">
   <ds:schemaRefs>
     <ds:schemaRef ds:uri="http://schemas.openxmlformats.org/officeDocument/2006/bibliography"/>
   </ds:schemaRefs>

</xml_diff>

<commit_message>
update sau review 1412579
</commit_message>
<xml_diff>
--- a/BaoCao/DD/Sau_Review/1412579/[DD] [SML] QuanLyNPP.docx
+++ b/BaoCao/DD/Sau_Review/1412579/[DD] [SML] QuanLyNPP.docx
@@ -31,7 +31,7 @@
             <w:tblLook w:val="04A0" w:firstRow="1" w:lastRow="0" w:firstColumn="1" w:lastColumn="0" w:noHBand="0" w:noVBand="1"/>
           </w:tblPr>
           <w:tblGrid>
-            <w:gridCol w:w="9607"/>
+            <w:gridCol w:w="13302"/>
           </w:tblGrid>
           <w:tr>
             <w:trPr>
@@ -597,7 +597,7 @@
             <w:tblLook w:val="04A0" w:firstRow="1" w:lastRow="0" w:firstColumn="1" w:lastColumn="0" w:noHBand="0" w:noVBand="1"/>
           </w:tblPr>
           <w:tblGrid>
-            <w:gridCol w:w="9360"/>
+            <w:gridCol w:w="12960"/>
           </w:tblGrid>
           <w:tr>
             <w:tc>
@@ -868,14 +868,15 @@
         </w:numPr>
         <w:jc w:val="center"/>
       </w:pPr>
+      <w:bookmarkStart w:id="0" w:name="_GoBack"/>
       <w:r>
         <w:rPr>
           <w:noProof/>
         </w:rPr>
         <w:drawing>
           <wp:inline distT="0" distB="0" distL="0" distR="0" wp14:anchorId="1FDDA2A6" wp14:editId="15AC0FA4">
-            <wp:extent cx="5943600" cy="4061460"/>
-            <wp:effectExtent l="0" t="0" r="0" b="0"/>
+            <wp:extent cx="6990476" cy="4776825"/>
+            <wp:effectExtent l="0" t="0" r="1270" b="5080"/>
             <wp:docPr id="1" name="Picture 1"/>
             <wp:cNvGraphicFramePr>
               <a:graphicFrameLocks xmlns:a="http://schemas.openxmlformats.org/drawingml/2006/main" noChangeAspect="1"/>
@@ -896,7 +897,7 @@
                   <pic:spPr>
                     <a:xfrm>
                       <a:off x="0" y="0"/>
-                      <a:ext cx="5943600" cy="4061460"/>
+                      <a:ext cx="7011756" cy="4791366"/>
                     </a:xfrm>
                     <a:prstGeom prst="rect">
                       <a:avLst/>
@@ -908,6 +909,7 @@
           </wp:inline>
         </w:drawing>
       </w:r>
+      <w:bookmarkEnd w:id="0"/>
     </w:p>
     <w:p>
       <w:pPr>
@@ -918,6 +920,7 @@
         </w:numPr>
       </w:pPr>
       <w:r>
+        <w:lastRenderedPageBreak/>
         <w:t>ViewModel của View</w:t>
       </w:r>
     </w:p>
@@ -963,10 +966,10 @@
           <w:noProof/>
         </w:rPr>
         <w:drawing>
-          <wp:inline distT="0" distB="0" distL="0" distR="0" wp14:anchorId="18CCD101" wp14:editId="1D7C2A19">
-            <wp:extent cx="5943600" cy="1934210"/>
-            <wp:effectExtent l="0" t="0" r="0" b="8890"/>
-            <wp:docPr id="3" name="Picture 3"/>
+          <wp:inline distT="0" distB="0" distL="0" distR="0" wp14:anchorId="664F8406" wp14:editId="03D6D45E">
+            <wp:extent cx="7435686" cy="2633472"/>
+            <wp:effectExtent l="0" t="0" r="0" b="0"/>
+            <wp:docPr id="5" name="Picture 5"/>
             <wp:cNvGraphicFramePr>
               <a:graphicFrameLocks xmlns:a="http://schemas.openxmlformats.org/drawingml/2006/main" noChangeAspect="1"/>
             </wp:cNvGraphicFramePr>
@@ -986,7 +989,7 @@
                   <pic:spPr>
                     <a:xfrm>
                       <a:off x="0" y="0"/>
-                      <a:ext cx="5943600" cy="1934210"/>
+                      <a:ext cx="7443489" cy="2636236"/>
                     </a:xfrm>
                     <a:prstGeom prst="rect">
                       <a:avLst/>
@@ -1001,57 +1004,6 @@
     </w:p>
     <w:p>
       <w:pPr>
-        <w:pStyle w:val="TuNormal"/>
-        <w:numPr>
-          <w:ilvl w:val="2"/>
-          <w:numId w:val="17"/>
-        </w:numPr>
-      </w:pPr>
-      <w:r>
-        <w:lastRenderedPageBreak/>
-        <w:t>Sơ đồ lớp chi tiết</w:t>
-      </w:r>
-    </w:p>
-    <w:p>
-      <w:pPr>
-        <w:pStyle w:val="TuNormal"/>
-        <w:numPr>
-          <w:ilvl w:val="0"/>
-          <w:numId w:val="0"/>
-        </w:numPr>
-        <w:ind w:left="1296"/>
-        <w:rPr>
-          <w:b/>
-        </w:rPr>
-      </w:pPr>
-      <w:r>
-        <w:t xml:space="preserve">Mã số: </w:t>
-      </w:r>
-    </w:p>
-    <w:p>
-      <w:pPr>
-        <w:pStyle w:val="TuNormal"/>
-        <w:numPr>
-          <w:ilvl w:val="0"/>
-          <w:numId w:val="0"/>
-        </w:numPr>
-        <w:ind w:left="1296"/>
-      </w:pPr>
-      <w:r>
-        <w:t xml:space="preserve">Tham chiếu: [FR-01] </w:t>
-      </w:r>
-    </w:p>
-    <w:p>
-      <w:pPr>
-        <w:pStyle w:val="TuStyle-Title1"/>
-        <w:numPr>
-          <w:ilvl w:val="0"/>
-          <w:numId w:val="0"/>
-        </w:numPr>
-      </w:pPr>
-    </w:p>
-    <w:p>
-      <w:pPr>
         <w:pStyle w:val="TuStyle-Title1"/>
         <w:numPr>
           <w:ilvl w:val="0"/>
@@ -1060,15 +1012,66 @@
         <w:ind w:left="576" w:hanging="576"/>
         <w:jc w:val="center"/>
       </w:pPr>
+    </w:p>
+    <w:p>
+      <w:pPr>
+        <w:pStyle w:val="TuNormal"/>
+        <w:numPr>
+          <w:ilvl w:val="2"/>
+          <w:numId w:val="17"/>
+        </w:numPr>
+      </w:pPr>
       <w:r>
+        <w:t>Sơ đồ lớp chi tiết</w:t>
+      </w:r>
+    </w:p>
+    <w:p>
+      <w:pPr>
+        <w:pStyle w:val="MyTable"/>
+        <w:ind w:left="1440"/>
+      </w:pPr>
+      <w:r>
+        <w:t xml:space="preserve">Mã số: </w:t>
+      </w:r>
+      <w:r>
+        <w:rPr>
+          <w:b/>
+        </w:rPr>
+        <w:t>DCLS_Promotion</w:t>
+      </w:r>
+    </w:p>
+    <w:p>
+      <w:pPr>
+        <w:pStyle w:val="MyTable"/>
+        <w:ind w:left="1440"/>
+      </w:pPr>
+      <w:r>
+        <w:t xml:space="preserve">Tham chiếu: [FR-01] </w:t>
+      </w:r>
+      <w:r>
         <w:rPr>
           <w:noProof/>
         </w:rPr>
+        <w:t>[UCCN-23] [UCCN-25] UCCN-26]  [UCCN-27] [UCNV-28] [UCCN-29]</w:t>
+      </w:r>
+      <w:r>
+        <w:t>, CLS_18, CLS_19, CLS_20.</w:t>
+      </w:r>
+    </w:p>
+    <w:p>
+      <w:pPr>
+        <w:pStyle w:val="MyTable"/>
+      </w:pPr>
+      <w:r>
+        <w:rPr>
+          <w:noProof/>
+        </w:rPr>
+        <w:lastRenderedPageBreak/>
         <w:drawing>
-          <wp:inline distT="0" distB="0" distL="0" distR="0" wp14:anchorId="71D4BF46" wp14:editId="6751E9DC">
-            <wp:extent cx="2952750" cy="6010275"/>
-            <wp:effectExtent l="0" t="0" r="0" b="9525"/>
-            <wp:docPr id="4" name="Picture 4"/>
+          <wp:inline distT="0" distB="0" distL="0" distR="0" wp14:anchorId="699407EB" wp14:editId="6F00AF77">
+            <wp:extent cx="8229600" cy="1791335"/>
+            <wp:effectExtent l="0" t="0" r="0" b="0"/>
+            <wp:docPr id="21" name="Picture 21"/>
             <wp:cNvGraphicFramePr>
               <a:graphicFrameLocks xmlns:a="http://schemas.openxmlformats.org/drawingml/2006/main" noChangeAspect="1"/>
             </wp:cNvGraphicFramePr>
@@ -1088,7 +1091,7 @@
                   <pic:spPr>
                     <a:xfrm>
                       <a:off x="0" y="0"/>
-                      <a:ext cx="2952750" cy="6010275"/>
+                      <a:ext cx="8229600" cy="1791335"/>
                     </a:xfrm>
                     <a:prstGeom prst="rect">
                       <a:avLst/>
@@ -1103,24 +1106,66 @@
     </w:p>
     <w:p>
       <w:pPr>
-        <w:pStyle w:val="TuStyle-Title1"/>
-        <w:numPr>
-          <w:ilvl w:val="0"/>
-          <w:numId w:val="0"/>
-        </w:numPr>
-        <w:ind w:left="576" w:hanging="576"/>
-        <w:jc w:val="center"/>
+        <w:pStyle w:val="MyTable"/>
       </w:pPr>
       <w:r>
+        <w:br w:type="page"/>
+      </w:r>
+    </w:p>
+    <w:p>
+      <w:pPr>
+        <w:pStyle w:val="MyTable"/>
+        <w:ind w:left="1440"/>
+      </w:pPr>
+      <w:r>
+        <w:lastRenderedPageBreak/>
+        <w:t xml:space="preserve">Mã số: </w:t>
+      </w:r>
+      <w:r>
+        <w:rPr>
+          <w:b/>
+        </w:rPr>
+        <w:t>DCLS_PromotionProducts</w:t>
+      </w:r>
+    </w:p>
+    <w:p>
+      <w:pPr>
+        <w:pStyle w:val="MyTable"/>
+        <w:ind w:left="1440"/>
+      </w:pPr>
+      <w:r>
+        <w:t xml:space="preserve">Tham chiếu: [FR-01] </w:t>
+      </w:r>
+      <w:r>
         <w:rPr>
           <w:noProof/>
         </w:rPr>
-        <w:lastRenderedPageBreak/>
+        <w:t>[UCCN-23] [UCCN-25] UCCN-26]  [UCCN-27] [UCNV-28] [UCCN-29]</w:t>
+      </w:r>
+      <w:r>
+        <w:t>, CLS_19</w:t>
+      </w:r>
+      <w:r>
+        <w:t>.</w:t>
+      </w:r>
+    </w:p>
+    <w:p>
+      <w:pPr>
+        <w:pStyle w:val="MyTable"/>
+        <w:rPr>
+          <w:sz w:val="26"/>
+          <w:szCs w:val="26"/>
+        </w:rPr>
+      </w:pPr>
+      <w:r>
+        <w:rPr>
+          <w:noProof/>
+        </w:rPr>
         <w:drawing>
-          <wp:inline distT="0" distB="0" distL="0" distR="0" wp14:anchorId="12ED6BF0" wp14:editId="060FAEA4">
-            <wp:extent cx="2581275" cy="6524625"/>
-            <wp:effectExtent l="0" t="0" r="9525" b="9525"/>
-            <wp:docPr id="8" name="Picture 8"/>
+          <wp:inline distT="0" distB="0" distL="0" distR="0" wp14:anchorId="0858540E" wp14:editId="3F9D5F3F">
+            <wp:extent cx="8229600" cy="2734310"/>
+            <wp:effectExtent l="0" t="0" r="0" b="8890"/>
+            <wp:docPr id="9" name="Picture 9"/>
             <wp:cNvGraphicFramePr>
               <a:graphicFrameLocks xmlns:a="http://schemas.openxmlformats.org/drawingml/2006/main" noChangeAspect="1"/>
             </wp:cNvGraphicFramePr>
@@ -1140,7 +1185,7 @@
                   <pic:spPr>
                     <a:xfrm>
                       <a:off x="0" y="0"/>
-                      <a:ext cx="2581275" cy="6524625"/>
+                      <a:ext cx="8229600" cy="2734310"/>
                     </a:xfrm>
                     <a:prstGeom prst="rect">
                       <a:avLst/>
@@ -1155,24 +1200,63 @@
     </w:p>
     <w:p>
       <w:pPr>
-        <w:pStyle w:val="TuStyle-Title1"/>
-        <w:numPr>
-          <w:ilvl w:val="0"/>
-          <w:numId w:val="0"/>
-        </w:numPr>
-        <w:ind w:left="576" w:hanging="576"/>
-        <w:jc w:val="center"/>
+        <w:pStyle w:val="MyTable"/>
       </w:pPr>
       <w:r>
+        <w:br w:type="page"/>
+      </w:r>
+    </w:p>
+    <w:p>
+      <w:pPr>
+        <w:pStyle w:val="MyTable"/>
+        <w:ind w:left="720" w:firstLine="720"/>
+      </w:pPr>
+      <w:r>
+        <w:lastRenderedPageBreak/>
+        <w:t xml:space="preserve">Mã số: </w:t>
+      </w:r>
+      <w:r>
+        <w:rPr>
+          <w:b/>
+        </w:rPr>
+        <w:t>DCLS_PromotionGifts</w:t>
+      </w:r>
+    </w:p>
+    <w:p>
+      <w:pPr>
+        <w:pStyle w:val="MyTable"/>
+        <w:ind w:left="720" w:firstLine="720"/>
+      </w:pPr>
+      <w:r>
+        <w:t xml:space="preserve">Tham chiếu: [FR-01] </w:t>
+      </w:r>
+      <w:r>
         <w:rPr>
           <w:noProof/>
         </w:rPr>
-        <w:lastRenderedPageBreak/>
+        <w:t>[UCCN-23] [UCCN-25] UCCN-26]  [UCCN-27] [UCNV-28] [UCCN-29]</w:t>
+      </w:r>
+      <w:r>
+        <w:t>, CLS_20.</w:t>
+      </w:r>
+    </w:p>
+    <w:p>
+      <w:pPr>
+        <w:pStyle w:val="MyTable"/>
+        <w:rPr>
+          <w:sz w:val="26"/>
+          <w:szCs w:val="26"/>
+        </w:rPr>
+      </w:pPr>
+      <w:r>
+        <w:rPr>
+          <w:noProof/>
+        </w:rPr>
         <w:drawing>
-          <wp:inline distT="0" distB="0" distL="0" distR="0" wp14:anchorId="700028FB" wp14:editId="59640D09">
-            <wp:extent cx="2638425" cy="6496050"/>
-            <wp:effectExtent l="0" t="0" r="9525" b="0"/>
-            <wp:docPr id="9" name="Picture 9"/>
+          <wp:inline distT="0" distB="0" distL="0" distR="0" wp14:anchorId="135BDCA4" wp14:editId="462C3082">
+            <wp:extent cx="8229600" cy="1985010"/>
+            <wp:effectExtent l="0" t="0" r="0" b="0"/>
+            <wp:docPr id="22" name="Picture 22"/>
             <wp:cNvGraphicFramePr>
               <a:graphicFrameLocks xmlns:a="http://schemas.openxmlformats.org/drawingml/2006/main" noChangeAspect="1"/>
             </wp:cNvGraphicFramePr>
@@ -1192,7 +1276,7 @@
                   <pic:spPr>
                     <a:xfrm>
                       <a:off x="0" y="0"/>
-                      <a:ext cx="2638425" cy="6496050"/>
+                      <a:ext cx="8229600" cy="1985010"/>
                     </a:xfrm>
                     <a:prstGeom prst="rect">
                       <a:avLst/>
@@ -1207,34 +1291,14 @@
     </w:p>
     <w:p>
       <w:pPr>
-        <w:pStyle w:val="TuNormal"/>
-        <w:rPr>
-          <w:b/>
-        </w:rPr>
+        <w:pStyle w:val="TuStyle-Title1"/>
+        <w:numPr>
+          <w:ilvl w:val="0"/>
+          <w:numId w:val="0"/>
+        </w:numPr>
       </w:pPr>
       <w:r>
-        <w:rPr>
-          <w:b/>
-        </w:rPr>
-        <w:t xml:space="preserve">Quản lý </w:t>
-      </w:r>
-      <w:r>
-        <w:rPr>
-          <w:b/>
-        </w:rPr>
-        <w:t>phiếu công nợ</w:t>
-      </w:r>
-    </w:p>
-    <w:p>
-      <w:pPr>
-        <w:pStyle w:val="TuNormal"/>
-        <w:numPr>
-          <w:ilvl w:val="2"/>
-          <w:numId w:val="17"/>
-        </w:numPr>
-      </w:pPr>
-      <w:r>
-        <w:t>Sơ đồ lớp hệ thống</w:t>
+        <w:br w:type="page"/>
       </w:r>
     </w:p>
     <w:p>
@@ -1247,15 +1311,79 @@
         <w:ind w:left="576" w:hanging="576"/>
         <w:jc w:val="center"/>
       </w:pPr>
+    </w:p>
+    <w:p>
+      <w:pPr>
+        <w:pStyle w:val="TuStyle-Title1"/>
+        <w:numPr>
+          <w:ilvl w:val="0"/>
+          <w:numId w:val="0"/>
+        </w:numPr>
+        <w:ind w:left="576" w:hanging="576"/>
+        <w:jc w:val="center"/>
+      </w:pPr>
+    </w:p>
+    <w:p>
+      <w:pPr>
+        <w:pStyle w:val="TuStyle-Title1"/>
+        <w:numPr>
+          <w:ilvl w:val="0"/>
+          <w:numId w:val="0"/>
+        </w:numPr>
+        <w:ind w:left="576" w:hanging="576"/>
+        <w:jc w:val="center"/>
+      </w:pPr>
+    </w:p>
+    <w:p>
+      <w:pPr>
+        <w:pStyle w:val="TuNormal"/>
+        <w:rPr>
+          <w:b/>
+        </w:rPr>
+      </w:pPr>
       <w:r>
         <w:rPr>
+          <w:b/>
+        </w:rPr>
+        <w:t xml:space="preserve">Quản lý </w:t>
+      </w:r>
+      <w:r>
+        <w:rPr>
+          <w:b/>
+        </w:rPr>
+        <w:t>phiếu công nợ</w:t>
+      </w:r>
+    </w:p>
+    <w:p>
+      <w:pPr>
+        <w:pStyle w:val="TuNormal"/>
+        <w:numPr>
+          <w:ilvl w:val="2"/>
+          <w:numId w:val="17"/>
+        </w:numPr>
+      </w:pPr>
+      <w:r>
+        <w:t>Sơ đồ lớp hệ thống</w:t>
+      </w:r>
+    </w:p>
+    <w:p>
+      <w:pPr>
+        <w:pStyle w:val="TuStyle-Title1"/>
+        <w:numPr>
+          <w:ilvl w:val="0"/>
+          <w:numId w:val="0"/>
+        </w:numPr>
+        <w:ind w:left="576" w:hanging="576"/>
+        <w:jc w:val="center"/>
+      </w:pPr>
+      <w:r>
+        <w:rPr>
           <w:noProof/>
         </w:rPr>
-        <w:lastRenderedPageBreak/>
         <w:drawing>
           <wp:inline distT="0" distB="0" distL="0" distR="0" wp14:anchorId="5F69447E" wp14:editId="15F3E392">
-            <wp:extent cx="5943600" cy="4300220"/>
-            <wp:effectExtent l="0" t="0" r="0" b="5080"/>
+            <wp:extent cx="5965365" cy="4315968"/>
+            <wp:effectExtent l="0" t="0" r="0" b="8890"/>
             <wp:docPr id="19" name="Picture 19"/>
             <wp:cNvGraphicFramePr>
               <a:graphicFrameLocks xmlns:a="http://schemas.openxmlformats.org/drawingml/2006/main" noChangeAspect="1"/>
@@ -1276,7 +1404,7 @@
                   <pic:spPr>
                     <a:xfrm>
                       <a:off x="0" y="0"/>
-                      <a:ext cx="5943600" cy="4300220"/>
+                      <a:ext cx="5976378" cy="4323936"/>
                     </a:xfrm>
                     <a:prstGeom prst="rect">
                       <a:avLst/>
@@ -1352,16 +1480,25 @@
       <w:pPr>
         <w:pStyle w:val="SubTitle1"/>
       </w:pPr>
+    </w:p>
+    <w:p>
+      <w:pPr>
+        <w:pStyle w:val="TuNormal"/>
+        <w:numPr>
+          <w:ilvl w:val="0"/>
+          <w:numId w:val="0"/>
+        </w:numPr>
+        <w:jc w:val="center"/>
+      </w:pPr>
       <w:r>
         <w:rPr>
           <w:noProof/>
         </w:rPr>
-        <w:lastRenderedPageBreak/>
         <w:drawing>
-          <wp:inline distT="0" distB="0" distL="0" distR="0" wp14:anchorId="47F8588D" wp14:editId="0733A0BE">
-            <wp:extent cx="2781300" cy="7296150"/>
-            <wp:effectExtent l="0" t="0" r="0" b="0"/>
-            <wp:docPr id="10" name="Picture 10"/>
+          <wp:inline distT="0" distB="0" distL="0" distR="0" wp14:anchorId="0B4653D2" wp14:editId="3523E3A0">
+            <wp:extent cx="7986379" cy="2143353"/>
+            <wp:effectExtent l="0" t="0" r="0" b="9525"/>
+            <wp:docPr id="2" name="Picture 2"/>
             <wp:cNvGraphicFramePr>
               <a:graphicFrameLocks xmlns:a="http://schemas.openxmlformats.org/drawingml/2006/main" noChangeAspect="1"/>
             </wp:cNvGraphicFramePr>
@@ -1381,7 +1518,7 @@
                   <pic:spPr>
                     <a:xfrm>
                       <a:off x="0" y="0"/>
-                      <a:ext cx="2781300" cy="7296150"/>
+                      <a:ext cx="7995699" cy="2145854"/>
                     </a:xfrm>
                     <a:prstGeom prst="rect">
                       <a:avLst/>
@@ -1393,25 +1530,14 @@
           </wp:inline>
         </w:drawing>
       </w:r>
-      <w:bookmarkStart w:id="0" w:name="_GoBack"/>
-      <w:bookmarkEnd w:id="0"/>
     </w:p>
     <w:p>
       <w:pPr>
-        <w:pStyle w:val="TuNormal"/>
-        <w:numPr>
-          <w:ilvl w:val="0"/>
-          <w:numId w:val="0"/>
-        </w:numPr>
-      </w:pPr>
-    </w:p>
-    <w:p>
-      <w:pPr>
         <w:pStyle w:val="SubTitle1"/>
       </w:pPr>
     </w:p>
     <w:sectPr>
-      <w:pgSz w:w="12240" w:h="15840"/>
+      <w:pgSz w:w="15840" w:h="12240" w:orient="landscape"/>
       <w:pgMar w:top="1440" w:right="1440" w:bottom="1440" w:left="1440" w:header="720" w:footer="720" w:gutter="0"/>
       <w:pgNumType w:start="0"/>
       <w:cols w:space="720"/>
@@ -5907,7 +6033,7 @@
 </file>
 
 <file path=customXml/itemProps2.xml><?xml version="1.0" encoding="utf-8"?>
-<ds:datastoreItem xmlns:ds="http://schemas.openxmlformats.org/officeDocument/2006/customXml" ds:itemID="{E6CC1DB6-A77F-497F-A0F4-D6349C1206DB}">
+<ds:datastoreItem xmlns:ds="http://schemas.openxmlformats.org/officeDocument/2006/customXml" ds:itemID="{EC7CF53F-6CAC-46BB-8EE6-3ED06F6C71DA}">
   <ds:schemaRefs>
     <ds:schemaRef ds:uri="http://schemas.openxmlformats.org/officeDocument/2006/bibliography"/>
   </ds:schemaRefs>

</xml_diff>